<commit_message>
feat: add home information (responsive)
</commit_message>
<xml_diff>
--- a/Assets/References.docx
+++ b/Assets/References.docx
@@ -31,6 +31,29 @@
           <w:t>https://commons.wikimedia.org/wiki/File:Hamburger_icon.svg</w:t>
         </w:r>
       </w:hyperlink>
+    </w:p>
+    <w:p>
+      <w:pPr>
+        <w:pStyle w:val="ListParagraph"/>
+        <w:numPr>
+          <w:ilvl w:val="0"/>
+          <w:numId w:val="1"/>
+        </w:numPr>
+        <w:tabs>
+          <w:tab w:val="left" w:pos="1530"/>
+        </w:tabs>
+      </w:pPr>
+      <w:hyperlink r:id="rId6" w:history="1">
+        <w:r>
+          <w:rPr>
+            <w:rStyle w:val="Hyperlink"/>
+          </w:rPr>
+          <w:t>https://www.brawlhalla.com/about/</w:t>
+        </w:r>
+      </w:hyperlink>
+      <w:r>
+        <w:t xml:space="preserve"> </w:t>
+      </w:r>
     </w:p>
     <w:p>
       <w:pPr>

</xml_diff>

<commit_message>
feat: add character and screenshot page
</commit_message>
<xml_diff>
--- a/Assets/References.docx
+++ b/Assets/References.docx
@@ -54,6 +54,26 @@
       <w:r>
         <w:t xml:space="preserve"> </w:t>
       </w:r>
+    </w:p>
+    <w:p>
+      <w:pPr>
+        <w:pStyle w:val="ListParagraph"/>
+        <w:numPr>
+          <w:ilvl w:val="0"/>
+          <w:numId w:val="1"/>
+        </w:numPr>
+        <w:tabs>
+          <w:tab w:val="left" w:pos="1530"/>
+        </w:tabs>
+      </w:pPr>
+      <w:hyperlink r:id="rId7" w:history="1">
+        <w:r>
+          <w:rPr>
+            <w:rStyle w:val="Hyperlink"/>
+          </w:rPr>
+          <w:t>https://www.brawlhalla.com/legends/</w:t>
+        </w:r>
+      </w:hyperlink>
     </w:p>
     <w:p>
       <w:pPr>

</xml_diff>

<commit_message>
Adding Events Page and Event Assets
</commit_message>
<xml_diff>
--- a/Assets/References.docx
+++ b/Assets/References.docx
@@ -77,6 +77,22 @@
     </w:p>
     <w:p>
       <w:pPr>
+        <w:tabs>
+          <w:tab w:val="left" w:pos="1530"/>
+        </w:tabs>
+        <w:rPr>
+          <w:lang w:val="id-ID"/>
+        </w:rPr>
+      </w:pPr>
+      <w:r>
+        <w:rPr>
+          <w:lang w:val="id-ID"/>
+        </w:rPr>
+        <w:t xml:space="preserve">Event 1-9 Page References : </w:t>
+      </w:r>
+    </w:p>
+    <w:p>
+      <w:pPr>
         <w:pStyle w:val="ListParagraph"/>
         <w:numPr>
           <w:ilvl w:val="0"/>
@@ -85,7 +101,265 @@
         <w:tabs>
           <w:tab w:val="left" w:pos="1530"/>
         </w:tabs>
-      </w:pPr>
+        <w:rPr>
+          <w:lang w:val="id-ID"/>
+        </w:rPr>
+      </w:pPr>
+      <w:hyperlink r:id="rId8" w:history="1">
+        <w:r>
+          <w:rPr>
+            <w:rStyle w:val="Hyperlink"/>
+            <w:lang w:val="id-ID"/>
+          </w:rPr>
+          <w:t>https://www.brawlhalla.com/c/uploads/2021/06/HWpatch1_1024x576.jpg</w:t>
+        </w:r>
+      </w:hyperlink>
+      <w:r>
+        <w:rPr>
+          <w:lang w:val="id-ID"/>
+        </w:rPr>
+        <w:t xml:space="preserve"> </w:t>
+      </w:r>
+    </w:p>
+    <w:p>
+      <w:pPr>
+        <w:pStyle w:val="ListParagraph"/>
+        <w:numPr>
+          <w:ilvl w:val="0"/>
+          <w:numId w:val="1"/>
+        </w:numPr>
+        <w:tabs>
+          <w:tab w:val="left" w:pos="1530"/>
+        </w:tabs>
+        <w:rPr>
+          <w:lang w:val="id-ID"/>
+        </w:rPr>
+      </w:pPr>
+      <w:hyperlink r:id="rId9" w:history="1">
+        <w:r>
+          <w:rPr>
+            <w:rStyle w:val="Hyperlink"/>
+            <w:lang w:val="id-ID"/>
+          </w:rPr>
+          <w:t>https://www.brawlhalla.com/c/uploads/2021/05/RotationMay12_1024x576.jpg</w:t>
+        </w:r>
+      </w:hyperlink>
+      <w:r>
+        <w:rPr>
+          <w:lang w:val="id-ID"/>
+        </w:rPr>
+        <w:t xml:space="preserve"> </w:t>
+      </w:r>
+    </w:p>
+    <w:p>
+      <w:pPr>
+        <w:pStyle w:val="ListParagraph"/>
+        <w:numPr>
+          <w:ilvl w:val="0"/>
+          <w:numId w:val="1"/>
+        </w:numPr>
+        <w:tabs>
+          <w:tab w:val="left" w:pos="1530"/>
+        </w:tabs>
+        <w:rPr>
+          <w:lang w:val="id-ID"/>
+        </w:rPr>
+      </w:pPr>
+      <w:hyperlink r:id="rId10" w:history="1">
+        <w:r>
+          <w:rPr>
+            <w:rStyle w:val="Hyperlink"/>
+            <w:lang w:val="id-ID"/>
+          </w:rPr>
+          <w:t>https://www.brawlhalla.com/c/uploads/2021/05/cas82_1024.jpg</w:t>
+        </w:r>
+      </w:hyperlink>
+      <w:r>
+        <w:rPr>
+          <w:lang w:val="id-ID"/>
+        </w:rPr>
+        <w:t xml:space="preserve"> </w:t>
+      </w:r>
+    </w:p>
+    <w:p>
+      <w:pPr>
+        <w:pStyle w:val="ListParagraph"/>
+        <w:numPr>
+          <w:ilvl w:val="0"/>
+          <w:numId w:val="1"/>
+        </w:numPr>
+        <w:tabs>
+          <w:tab w:val="left" w:pos="1530"/>
+        </w:tabs>
+        <w:rPr>
+          <w:lang w:val="id-ID"/>
+        </w:rPr>
+      </w:pPr>
+      <w:hyperlink r:id="rId11" w:history="1">
+        <w:r>
+          <w:rPr>
+            <w:rStyle w:val="Hyperlink"/>
+            <w:lang w:val="id-ID"/>
+          </w:rPr>
+          <w:t>https://www.brawlhalla.com/c/uploads/2021/04/BloomHallaPatch_1024x576.jpg</w:t>
+        </w:r>
+      </w:hyperlink>
+      <w:r>
+        <w:rPr>
+          <w:lang w:val="id-ID"/>
+        </w:rPr>
+        <w:t xml:space="preserve"> </w:t>
+      </w:r>
+    </w:p>
+    <w:p>
+      <w:pPr>
+        <w:pStyle w:val="ListParagraph"/>
+        <w:numPr>
+          <w:ilvl w:val="0"/>
+          <w:numId w:val="1"/>
+        </w:numPr>
+        <w:tabs>
+          <w:tab w:val="left" w:pos="1530"/>
+        </w:tabs>
+        <w:rPr>
+          <w:lang w:val="id-ID"/>
+        </w:rPr>
+      </w:pPr>
+      <w:hyperlink r:id="rId12" w:history="1">
+        <w:r>
+          <w:rPr>
+            <w:rStyle w:val="Hyperlink"/>
+            <w:lang w:val="id-ID"/>
+          </w:rPr>
+          <w:t>https://www.brawlhalla.com/c/uploads/2021/04/KFPPatch3_1024x576.jpg</w:t>
+        </w:r>
+      </w:hyperlink>
+      <w:r>
+        <w:rPr>
+          <w:lang w:val="id-ID"/>
+        </w:rPr>
+        <w:t xml:space="preserve"> </w:t>
+      </w:r>
+    </w:p>
+    <w:p>
+      <w:pPr>
+        <w:pStyle w:val="ListParagraph"/>
+        <w:numPr>
+          <w:ilvl w:val="0"/>
+          <w:numId w:val="1"/>
+        </w:numPr>
+        <w:tabs>
+          <w:tab w:val="left" w:pos="1530"/>
+        </w:tabs>
+        <w:rPr>
+          <w:lang w:val="id-ID"/>
+        </w:rPr>
+      </w:pPr>
+      <w:hyperlink r:id="rId13" w:history="1">
+        <w:r>
+          <w:rPr>
+            <w:rStyle w:val="Hyperlink"/>
+            <w:lang w:val="id-ID"/>
+          </w:rPr>
+          <w:t>https://www.brawlhalla.com/c/uploads/2021/03/WinterPlacementNA_1024x576.jpg</w:t>
+        </w:r>
+      </w:hyperlink>
+      <w:r>
+        <w:rPr>
+          <w:lang w:val="id-ID"/>
+        </w:rPr>
+        <w:t xml:space="preserve"> </w:t>
+      </w:r>
+    </w:p>
+    <w:p>
+      <w:pPr>
+        <w:pStyle w:val="ListParagraph"/>
+        <w:numPr>
+          <w:ilvl w:val="0"/>
+          <w:numId w:val="1"/>
+        </w:numPr>
+        <w:tabs>
+          <w:tab w:val="left" w:pos="1530"/>
+        </w:tabs>
+        <w:rPr>
+          <w:lang w:val="id-ID"/>
+        </w:rPr>
+      </w:pPr>
+      <w:hyperlink r:id="rId14" w:history="1">
+        <w:r>
+          <w:rPr>
+            <w:rStyle w:val="Hyperlink"/>
+            <w:lang w:val="id-ID"/>
+          </w:rPr>
+          <w:t>https://www.brawlhalla.com/c/uploads/2021/03/BP3patch2_1024x576.jpg</w:t>
+        </w:r>
+      </w:hyperlink>
+      <w:r>
+        <w:rPr>
+          <w:lang w:val="id-ID"/>
+        </w:rPr>
+        <w:t xml:space="preserve"> </w:t>
+      </w:r>
+    </w:p>
+    <w:p>
+      <w:pPr>
+        <w:pStyle w:val="ListParagraph"/>
+        <w:numPr>
+          <w:ilvl w:val="0"/>
+          <w:numId w:val="1"/>
+        </w:numPr>
+        <w:tabs>
+          <w:tab w:val="left" w:pos="1530"/>
+        </w:tabs>
+        <w:rPr>
+          <w:lang w:val="id-ID"/>
+        </w:rPr>
+      </w:pPr>
+      <w:hyperlink r:id="rId15" w:history="1">
+        <w:r>
+          <w:rPr>
+            <w:rStyle w:val="Hyperlink"/>
+            <w:lang w:val="id-ID"/>
+          </w:rPr>
+          <w:t>https://www.brawlhalla.com/c/uploads/2021/02/2021Blog_WinterMetadev_1024x576.jpg</w:t>
+        </w:r>
+      </w:hyperlink>
+      <w:r>
+        <w:rPr>
+          <w:lang w:val="id-ID"/>
+        </w:rPr>
+        <w:t xml:space="preserve"> </w:t>
+      </w:r>
+    </w:p>
+    <w:p>
+      <w:pPr>
+        <w:pStyle w:val="ListParagraph"/>
+        <w:numPr>
+          <w:ilvl w:val="0"/>
+          <w:numId w:val="1"/>
+        </w:numPr>
+        <w:tabs>
+          <w:tab w:val="left" w:pos="1530"/>
+        </w:tabs>
+        <w:rPr>
+          <w:lang w:val="id-ID"/>
+        </w:rPr>
+      </w:pPr>
+      <w:hyperlink r:id="rId16" w:history="1">
+        <w:r>
+          <w:rPr>
+            <w:rStyle w:val="Hyperlink"/>
+            <w:lang w:val="id-ID"/>
+          </w:rPr>
+          <w:t>https://www.brawlhalla.com/c/uploads/2021/02/Vday21rotation_1024x576.jpg</w:t>
+        </w:r>
+      </w:hyperlink>
+      <w:r>
+        <w:rPr>
+          <w:lang w:val="id-ID"/>
+        </w:rPr>
+        <w:t xml:space="preserve"> </w:t>
+      </w:r>
     </w:p>
     <w:sectPr>
       <w:pgSz w:w="12240" w:h="15840"/>
@@ -211,8 +485,123 @@
       </w:rPr>
     </w:lvl>
   </w:abstractNum>
+  <w:abstractNum w:abstractNumId="1" w15:restartNumberingAfterBreak="0">
+    <w:nsid w:val="68123906"/>
+    <w:multiLevelType w:val="hybridMultilevel"/>
+    <w:tmpl w:val="648E35D6"/>
+    <w:lvl w:ilvl="0" w:tplc="1D5E2602">
+      <w:numFmt w:val="bullet"/>
+      <w:lvlText w:val=""/>
+      <w:lvlJc w:val="left"/>
+      <w:pPr>
+        <w:ind w:left="720" w:hanging="360"/>
+      </w:pPr>
+      <w:rPr>
+        <w:rFonts w:ascii="Wingdings" w:eastAsiaTheme="minorHAnsi" w:hAnsi="Wingdings" w:cstheme="minorBidi" w:hint="default"/>
+      </w:rPr>
+    </w:lvl>
+    <w:lvl w:ilvl="1" w:tplc="38090003" w:tentative="1">
+      <w:start w:val="1"/>
+      <w:numFmt w:val="bullet"/>
+      <w:lvlText w:val="o"/>
+      <w:lvlJc w:val="left"/>
+      <w:pPr>
+        <w:ind w:left="1440" w:hanging="360"/>
+      </w:pPr>
+      <w:rPr>
+        <w:rFonts w:ascii="Courier New" w:hAnsi="Courier New" w:cs="Courier New" w:hint="default"/>
+      </w:rPr>
+    </w:lvl>
+    <w:lvl w:ilvl="2" w:tplc="38090005" w:tentative="1">
+      <w:start w:val="1"/>
+      <w:numFmt w:val="bullet"/>
+      <w:lvlText w:val=""/>
+      <w:lvlJc w:val="left"/>
+      <w:pPr>
+        <w:ind w:left="2160" w:hanging="360"/>
+      </w:pPr>
+      <w:rPr>
+        <w:rFonts w:ascii="Wingdings" w:hAnsi="Wingdings" w:hint="default"/>
+      </w:rPr>
+    </w:lvl>
+    <w:lvl w:ilvl="3" w:tplc="38090001" w:tentative="1">
+      <w:start w:val="1"/>
+      <w:numFmt w:val="bullet"/>
+      <w:lvlText w:val=""/>
+      <w:lvlJc w:val="left"/>
+      <w:pPr>
+        <w:ind w:left="2880" w:hanging="360"/>
+      </w:pPr>
+      <w:rPr>
+        <w:rFonts w:ascii="Symbol" w:hAnsi="Symbol" w:hint="default"/>
+      </w:rPr>
+    </w:lvl>
+    <w:lvl w:ilvl="4" w:tplc="38090003" w:tentative="1">
+      <w:start w:val="1"/>
+      <w:numFmt w:val="bullet"/>
+      <w:lvlText w:val="o"/>
+      <w:lvlJc w:val="left"/>
+      <w:pPr>
+        <w:ind w:left="3600" w:hanging="360"/>
+      </w:pPr>
+      <w:rPr>
+        <w:rFonts w:ascii="Courier New" w:hAnsi="Courier New" w:cs="Courier New" w:hint="default"/>
+      </w:rPr>
+    </w:lvl>
+    <w:lvl w:ilvl="5" w:tplc="38090005" w:tentative="1">
+      <w:start w:val="1"/>
+      <w:numFmt w:val="bullet"/>
+      <w:lvlText w:val=""/>
+      <w:lvlJc w:val="left"/>
+      <w:pPr>
+        <w:ind w:left="4320" w:hanging="360"/>
+      </w:pPr>
+      <w:rPr>
+        <w:rFonts w:ascii="Wingdings" w:hAnsi="Wingdings" w:hint="default"/>
+      </w:rPr>
+    </w:lvl>
+    <w:lvl w:ilvl="6" w:tplc="38090001" w:tentative="1">
+      <w:start w:val="1"/>
+      <w:numFmt w:val="bullet"/>
+      <w:lvlText w:val=""/>
+      <w:lvlJc w:val="left"/>
+      <w:pPr>
+        <w:ind w:left="5040" w:hanging="360"/>
+      </w:pPr>
+      <w:rPr>
+        <w:rFonts w:ascii="Symbol" w:hAnsi="Symbol" w:hint="default"/>
+      </w:rPr>
+    </w:lvl>
+    <w:lvl w:ilvl="7" w:tplc="38090003" w:tentative="1">
+      <w:start w:val="1"/>
+      <w:numFmt w:val="bullet"/>
+      <w:lvlText w:val="o"/>
+      <w:lvlJc w:val="left"/>
+      <w:pPr>
+        <w:ind w:left="5760" w:hanging="360"/>
+      </w:pPr>
+      <w:rPr>
+        <w:rFonts w:ascii="Courier New" w:hAnsi="Courier New" w:cs="Courier New" w:hint="default"/>
+      </w:rPr>
+    </w:lvl>
+    <w:lvl w:ilvl="8" w:tplc="38090005" w:tentative="1">
+      <w:start w:val="1"/>
+      <w:numFmt w:val="bullet"/>
+      <w:lvlText w:val=""/>
+      <w:lvlJc w:val="left"/>
+      <w:pPr>
+        <w:ind w:left="6480" w:hanging="360"/>
+      </w:pPr>
+      <w:rPr>
+        <w:rFonts w:ascii="Wingdings" w:hAnsi="Wingdings" w:hint="default"/>
+      </w:rPr>
+    </w:lvl>
+  </w:abstractNum>
   <w:num w:numId="1">
     <w:abstractNumId w:val="0"/>
+  </w:num>
+  <w:num w:numId="2">
+    <w:abstractNumId w:val="1"/>
   </w:num>
 </w:numbering>
 </file>

</xml_diff>